<commit_message>
updated add function in the hash table
</commit_message>
<xml_diff>
--- a/Semester-5/FLCD/Lab2/documentation.docx
+++ b/Semester-5/FLCD/Lab2/documentation.docx
@@ -3,27 +3,14 @@
 <w:document xmlns:wpc="http://schemas.microsoft.com/office/word/2010/wordprocessingCanvas" xmlns:cx="http://schemas.microsoft.com/office/drawing/2014/chartex" xmlns:cx1="http://schemas.microsoft.com/office/drawing/2015/9/8/chartex" xmlns:cx2="http://schemas.microsoft.com/office/drawing/2015/10/21/chartex" xmlns:cx3="http://schemas.microsoft.com/office/drawing/2016/5/9/chartex" xmlns:cx4="http://schemas.microsoft.com/office/drawing/2016/5/10/chartex" xmlns:cx5="http://schemas.microsoft.com/office/drawing/2016/5/11/chartex" xmlns:cx6="http://schemas.microsoft.com/office/drawing/2016/5/12/chartex" xmlns:cx7="http://schemas.microsoft.com/office/drawing/2016/5/13/chartex" xmlns:cx8="http://schemas.microsoft.com/office/drawing/2016/5/14/chartex" xmlns:mc="http://schemas.openxmlformats.org/markup-compatibility/2006" xmlns:aink="http://schemas.microsoft.com/office/drawing/2016/ink" xmlns:am3d="http://schemas.microsoft.com/office/drawing/2017/model3d" xmlns:o="urn:schemas-microsoft-com:office:office" xmlns:oel="http://schemas.microsoft.com/office/2019/extlst" xmlns:r="http://schemas.openxmlformats.org/officeDocument/2006/relationships" xmlns:m="http://schemas.openxmlformats.org/officeDocument/2006/math" xmlns:v="urn:schemas-microsoft-com:vml" xmlns:wp14="http://schemas.microsoft.com/office/word/2010/wordprocessingDrawing" xmlns:wp="http://schemas.openxmlformats.org/drawingml/2006/wordprocessingDrawing" xmlns:w10="urn:schemas-microsoft-com:office:word" xmlns:w="http://schemas.openxmlformats.org/wordprocessingml/2006/main" xmlns:w14="http://schemas.microsoft.com/office/word/2010/wordml" xmlns:w15="http://schemas.microsoft.com/office/word/2012/wordml" xmlns:w16cex="http://schemas.microsoft.com/office/word/2018/wordml/cex" xmlns:w16cid="http://schemas.microsoft.com/office/word/2016/wordml/cid" xmlns:w16="http://schemas.microsoft.com/office/word/2018/wordml" xmlns:w16sdtdh="http://schemas.microsoft.com/office/word/2020/wordml/sdtdatahash" xmlns:w16se="http://schemas.microsoft.com/office/word/2015/wordml/symex" xmlns:wpg="http://schemas.microsoft.com/office/word/2010/wordprocessingGroup" xmlns:wpi="http://schemas.microsoft.com/office/word/2010/wordprocessingInk" xmlns:wne="http://schemas.microsoft.com/office/word/2006/wordml" xmlns:wps="http://schemas.microsoft.com/office/word/2010/wordprocessingShape" mc:Ignorable="w14 w15 w16se w16cid w16 w16cex w16sdtdh wp14">
   <w:body>
     <w:p>
-      <w:r>
-        <w:fldChar w:fldCharType="begin"/>
-      </w:r>
-      <w:r>
-        <w:instrText>HYPERLINK "https://github.com/taniasasaran/UBB-Computer-Science/tree/main/Semester-5/FLCD"</w:instrText>
-      </w:r>
-      <w:r>
-        <w:fldChar w:fldCharType="separate"/>
-      </w:r>
-      <w:r>
-        <w:rPr>
-          <w:rStyle w:val="Hyperlink"/>
-        </w:rPr>
-        <w:t>https://github.com/taniasasaran/UBB-Computer-Science/tree/main/Semester-5/FLCD</w:t>
-      </w:r>
-      <w:r>
-        <w:rPr>
-          <w:rStyle w:val="Hyperlink"/>
-        </w:rPr>
-        <w:fldChar w:fldCharType="end"/>
-      </w:r>
+      <w:hyperlink r:id="rId4" w:history="1">
+        <w:r>
+          <w:rPr>
+            <w:rStyle w:val="Hyperlink"/>
+          </w:rPr>
+          <w:t>https://github.com/taniasasaran/UBB-Computer-Science/tree/main/Semester-5/FLCD</w:t>
+        </w:r>
+      </w:hyperlink>
     </w:p>
     <w:p>
       <w:r>
@@ -73,20 +60,12 @@
     </w:p>
     <w:p>
       <w:r>
-        <w:t>I have also defined the Pair as a data structure, composed of 2 integer numbers, representing the pair of positions an element is on</w:t>
-      </w:r>
-      <w:r>
-        <w:t xml:space="preserve"> (hash value first, position in the hash list second).</w:t>
-      </w:r>
-    </w:p>
-    <w:p>
-      <w:proofErr w:type="spellStart"/>
-      <w:r>
-        <w:t>getSize</w:t>
-      </w:r>
-      <w:proofErr w:type="spellEnd"/>
-      <w:r>
-        <w:t xml:space="preserve">() method returns the size of the </w:t>
+        <w:t>I have also defined the Pair as a data structure, composed of 2 integer numbers, representing the pair of positions an element is on (hash value first, position in the hash list second).</w:t>
+      </w:r>
+    </w:p>
+    <w:p>
+      <w:r>
+        <w:t xml:space="preserve">getSize() method returns the size of the </w:t>
       </w:r>
       <w:r>
         <w:t>H</w:t>
@@ -102,32 +81,23 @@
       </w:r>
     </w:p>
     <w:p>
-      <w:proofErr w:type="spellStart"/>
-      <w:r>
-        <w:t>getNumberOfElements</w:t>
-      </w:r>
-      <w:proofErr w:type="spellEnd"/>
-      <w:r>
-        <w:t>() method returns the number of elements in the table, regardless of its size</w:t>
+      <w:r>
+        <w:t>getNumberOfElements() method returns the number of elements in the table, regardless of its size</w:t>
       </w:r>
       <w:r>
         <w:t>.</w:t>
       </w:r>
     </w:p>
     <w:p>
-      <w:proofErr w:type="spellStart"/>
       <w:r>
         <w:t>getPosition</w:t>
       </w:r>
-      <w:proofErr w:type="spellEnd"/>
       <w:r>
         <w:t xml:space="preserve">(String </w:t>
       </w:r>
-      <w:proofErr w:type="spellStart"/>
       <w:r>
         <w:t>elem</w:t>
       </w:r>
-      <w:proofErr w:type="spellEnd"/>
       <w:r>
         <w:t xml:space="preserve">) method returns the position of the </w:t>
       </w:r>
@@ -188,21 +158,11 @@
       <w:r>
         <w:t xml:space="preserve">(String </w:t>
       </w:r>
-      <w:proofErr w:type="spellStart"/>
       <w:r>
         <w:t>elem</w:t>
       </w:r>
-      <w:proofErr w:type="spellEnd"/>
-      <w:r>
-        <w:t xml:space="preserve">) – returns true or false, </w:t>
-      </w:r>
-      <w:proofErr w:type="gramStart"/>
-      <w:r>
-        <w:t>depending</w:t>
-      </w:r>
-      <w:proofErr w:type="gramEnd"/>
-      <w:r>
-        <w:t xml:space="preserve"> if the element belongs to the </w:t>
+      <w:r>
+        <w:t xml:space="preserve">) – returns true or false, depending if the element belongs to the </w:t>
       </w:r>
       <w:r>
         <w:t>S</w:t>
@@ -219,7 +179,13 @@
     </w:p>
     <w:p>
       <w:r>
-        <w:t xml:space="preserve">add(String term) – adds an element to the </w:t>
+        <w:t xml:space="preserve">add(String </w:t>
+      </w:r>
+      <w:r>
+        <w:t>elem</w:t>
+      </w:r>
+      <w:r>
+        <w:t xml:space="preserve">) – adds an element to the </w:t>
       </w:r>
       <w:r>
         <w:t>S</w:t>
@@ -232,6 +198,9 @@
       </w:r>
       <w:r>
         <w:t>able</w:t>
+      </w:r>
+      <w:r>
+        <w:t xml:space="preserve"> and returns its position(when adding an existing element it doesn’t add it again and it returns the position of the existing element)</w:t>
       </w:r>
       <w:r>
         <w:t>.</w:t>

</xml_diff>